<commit_message>
without LogicalR and PhysicalR ResourceInventoryManagement
</commit_message>
<xml_diff>
--- a/documentation/specs-gen/Resource_Inventory.spec.generated.docx
+++ b/documentation/specs-gen/Resource_Inventory.spec.generated.docx
@@ -4315,9 +4315,9 @@
               <w:br/>
               <w:t xml:space="preserve">    "endOperatingDate": "2019-07-04T00:00",</w:t>
               <w:br/>
-              <w:t xml:space="preserve">    "href": "https:/host:port/tmf-api/resource/v1/resource/8850",</w:t>
-              <w:br/>
-              <w:t xml:space="preserve">    "id": "8850",</w:t>
+              <w:t xml:space="preserve">    "href": "https:/host:port/tmf-api/resource/v1/resource/8031",</w:t>
+              <w:br/>
+              <w:t xml:space="preserve">    "id": "8031",</w:t>
               <w:br/>
               <w:t xml:space="preserve">    "lifecycleState": "a string ...",</w:t>
               <w:br/>
@@ -5638,9 +5638,9 @@
               <w:br/>
               <w:t xml:space="preserve">    "endOperatingDate": "2019-07-04T00:00",</w:t>
               <w:br/>
-              <w:t xml:space="preserve">    "href": "https:/host:port/tmf-api/resource/v1/resource/8850",</w:t>
-              <w:br/>
-              <w:t xml:space="preserve">    "id": "8850",</w:t>
+              <w:t xml:space="preserve">    "href": "https:/host:port/tmf-api/resource/v1/resource/8031",</w:t>
+              <w:br/>
+              <w:t xml:space="preserve">    "id": "8031",</w:t>
               <w:br/>
               <w:t xml:space="preserve">    "lifecycleState": "a string ...",</w:t>
               <w:br/>
@@ -5773,7 +5773,7 @@
                 <w:rFonts w:ascii="Calibri" w:hAnsi="Calibri"/>
                 <w:sz w:val="20"/>
               </w:rPr>
-              <w:t>GET {apiRoot}/resource/8850</w:t>
+              <w:t>GET {apiRoot}/resource/8031</w:t>
               <w:br/>
               <w:t>Accept: application/json</w:t>
               <w:br/>
@@ -5827,9 +5827,9 @@
               <w:br/>
               <w:t xml:space="preserve">    "endOperatingDate": "2019-07-04T00:00",</w:t>
               <w:br/>
-              <w:t xml:space="preserve">    "href": "https:/host:port/tmf-api/resource/v1/resource/8850",</w:t>
-              <w:br/>
-              <w:t xml:space="preserve">    "id": "8850",</w:t>
+              <w:t xml:space="preserve">    "href": "https:/host:port/tmf-api/resource/v1/resource/8031",</w:t>
+              <w:br/>
+              <w:t xml:space="preserve">    "id": "8031",</w:t>
               <w:br/>
               <w:t xml:space="preserve">    "lifecycleState": "a string ...",</w:t>
               <w:br/>
@@ -6365,9 +6365,9 @@
               <w:br/>
               <w:t>{</w:t>
               <w:br/>
-              <w:t xml:space="preserve">    "href": "https:/host:port/tmf-api/resource/v1/resource/8850",</w:t>
-              <w:br/>
-              <w:t xml:space="preserve">    "id": "8850",</w:t>
+              <w:t xml:space="preserve">    "href": "https:/host:port/tmf-api/resource/v1/resource/8031",</w:t>
+              <w:br/>
+              <w:t xml:space="preserve">    "id": "8031",</w:t>
               <w:br/>
               <w:t xml:space="preserve">    "name": "a string ..."</w:t>
               <w:br/>
@@ -6863,7 +6863,7 @@
                 <w:rFonts w:ascii="Calibri" w:hAnsi="Calibri"/>
                 <w:sz w:val="20"/>
               </w:rPr>
-              <w:t>PATCH {apiRoot}/resource/8850</w:t>
+              <w:t>PATCH {apiRoot}/resource/8031</w:t>
               <w:br/>
               <w:t>Content-Type: application/merge-patch+json</w:t>
               <w:br/>
@@ -6924,9 +6924,9 @@
               <w:br/>
               <w:t xml:space="preserve">    "endOperatingDate": "2019-07-04T00:00",</w:t>
               <w:br/>
-              <w:t xml:space="preserve">    "href": "https:/host:port/tmf-api/resource/v1/resource/8850",</w:t>
-              <w:br/>
-              <w:t xml:space="preserve">    "id": "8850",</w:t>
+              <w:t xml:space="preserve">    "href": "https:/host:port/tmf-api/resource/v1/resource/8031",</w:t>
+              <w:br/>
+              <w:t xml:space="preserve">    "id": "8031",</w:t>
               <w:br/>
               <w:t xml:space="preserve">    "lifecycleState": "a string ...",</w:t>
               <w:br/>

</xml_diff>